<commit_message>
Ajout code exercice 1 + début exercice 2
</commit_message>
<xml_diff>
--- a/420-2C3-TravailPratique2.docx
+++ b/420-2C3-TravailPratique2.docx
@@ -1,6 +1,6 @@
 
 <file path=word/document.xml><?xml version="1.0" encoding="utf-8"?>
-<w:document xmlns:wpc="http://schemas.microsoft.com/office/word/2010/wordprocessingCanvas" xmlns:cx="http://schemas.microsoft.com/office/drawing/2014/chartex" xmlns:cx1="http://schemas.microsoft.com/office/drawing/2015/9/8/chartex" xmlns:cx2="http://schemas.microsoft.com/office/drawing/2015/10/21/chartex" xmlns:cx3="http://schemas.microsoft.com/office/drawing/2016/5/9/chartex" xmlns:cx4="http://schemas.microsoft.com/office/drawing/2016/5/10/chartex" xmlns:cx5="http://schemas.microsoft.com/office/drawing/2016/5/11/chartex" xmlns:cx6="http://schemas.microsoft.com/office/drawing/2016/5/12/chartex" xmlns:cx7="http://schemas.microsoft.com/office/drawing/2016/5/13/chartex" xmlns:cx8="http://schemas.microsoft.com/office/drawing/2016/5/14/chartex" xmlns:mc="http://schemas.openxmlformats.org/markup-compatibility/2006" xmlns:aink="http://schemas.microsoft.com/office/drawing/2016/ink" xmlns:am3d="http://schemas.microsoft.com/office/drawing/2017/model3d" xmlns:o="urn:schemas-microsoft-com:office:office" xmlns:oel="http://schemas.microsoft.com/office/2019/extlst" xmlns:r="http://schemas.openxmlformats.org/officeDocument/2006/relationships" xmlns:m="http://schemas.openxmlformats.org/officeDocument/2006/math" xmlns:v="urn:schemas-microsoft-com:vml" xmlns:wp14="http://schemas.microsoft.com/office/word/2010/wordprocessingDrawing" xmlns:wp="http://schemas.openxmlformats.org/drawingml/2006/wordprocessingDrawing" xmlns:w10="urn:schemas-microsoft-com:office:word" xmlns:w="http://schemas.openxmlformats.org/wordprocessingml/2006/main" xmlns:w14="http://schemas.microsoft.com/office/word/2010/wordml" xmlns:w15="http://schemas.microsoft.com/office/word/2012/wordml" xmlns:w16cex="http://schemas.microsoft.com/office/word/2018/wordml/cex" xmlns:w16cid="http://schemas.microsoft.com/office/word/2016/wordml/cid" xmlns:w16="http://schemas.microsoft.com/office/word/2018/wordml" xmlns:w16sdtdh="http://schemas.microsoft.com/office/word/2020/wordml/sdtdatahash" xmlns:w16se="http://schemas.microsoft.com/office/word/2015/wordml/symex" xmlns:wpg="http://schemas.microsoft.com/office/word/2010/wordprocessingGroup" xmlns:wpi="http://schemas.microsoft.com/office/word/2010/wordprocessingInk" xmlns:wne="http://schemas.microsoft.com/office/word/2006/wordml" xmlns:wps="http://schemas.microsoft.com/office/word/2010/wordprocessingShape" mc:Ignorable="w14 w15 w16se w16cid w16 w16cex w16sdtdh wp14">
+<w:document xmlns:wpc="http://schemas.microsoft.com/office/word/2010/wordprocessingCanvas" xmlns:cx="http://schemas.microsoft.com/office/drawing/2014/chartex" xmlns:cx1="http://schemas.microsoft.com/office/drawing/2015/9/8/chartex" xmlns:cx2="http://schemas.microsoft.com/office/drawing/2015/10/21/chartex" xmlns:cx3="http://schemas.microsoft.com/office/drawing/2016/5/9/chartex" xmlns:cx4="http://schemas.microsoft.com/office/drawing/2016/5/10/chartex" xmlns:cx5="http://schemas.microsoft.com/office/drawing/2016/5/11/chartex" xmlns:cx6="http://schemas.microsoft.com/office/drawing/2016/5/12/chartex" xmlns:cx7="http://schemas.microsoft.com/office/drawing/2016/5/13/chartex" xmlns:cx8="http://schemas.microsoft.com/office/drawing/2016/5/14/chartex" xmlns:mc="http://schemas.openxmlformats.org/markup-compatibility/2006" xmlns:aink="http://schemas.microsoft.com/office/drawing/2016/ink" xmlns:am3d="http://schemas.microsoft.com/office/drawing/2017/model3d" xmlns:o="urn:schemas-microsoft-com:office:office" xmlns:oel="http://schemas.microsoft.com/office/2019/extlst" xmlns:r="http://schemas.openxmlformats.org/officeDocument/2006/relationships" xmlns:m="http://schemas.openxmlformats.org/officeDocument/2006/math" xmlns:v="urn:schemas-microsoft-com:vml" xmlns:wp14="http://schemas.microsoft.com/office/word/2010/wordprocessingDrawing" xmlns:wp="http://schemas.openxmlformats.org/drawingml/2006/wordprocessingDrawing" xmlns:w10="urn:schemas-microsoft-com:office:word" xmlns:w="http://schemas.openxmlformats.org/wordprocessingml/2006/main" xmlns:w14="http://schemas.microsoft.com/office/word/2010/wordml" xmlns:w15="http://schemas.microsoft.com/office/word/2012/wordml" xmlns:w16cex="http://schemas.microsoft.com/office/word/2018/wordml/cex" xmlns:w16cid="http://schemas.microsoft.com/office/word/2016/wordml/cid" xmlns:w16="http://schemas.microsoft.com/office/word/2018/wordml" xmlns:w16du="http://schemas.microsoft.com/office/word/2023/wordml/word16du" xmlns:w16sdtdh="http://schemas.microsoft.com/office/word/2020/wordml/sdtdatahash" xmlns:w16se="http://schemas.microsoft.com/office/word/2015/wordml/symex" xmlns:wpg="http://schemas.microsoft.com/office/word/2010/wordprocessingGroup" xmlns:wpi="http://schemas.microsoft.com/office/word/2010/wordprocessingInk" xmlns:wne="http://schemas.microsoft.com/office/word/2006/wordml" xmlns:wps="http://schemas.microsoft.com/office/word/2010/wordprocessingShape" mc:Ignorable="w14 w15 w16se w16cid w16 w16cex w16sdtdh w16du wp14">
   <w:body>
     <w:p>
       <w:pPr>
@@ -639,8 +639,9 @@
           <w:sz w:val="26"/>
           <w:szCs w:val="26"/>
         </w:rPr>
-        <w:t>crire un programme qui lit un fichier JSON (data.json) contenant des nombres complexes stockés sous la forme d'une liste de tuples et qui écrit chaque nombre complexe dans un fichier</w:t>
-      </w:r>
+        <w:t>crire un programme qui lit un fichier JSON (</w:t>
+      </w:r>
+      <w:proofErr w:type="gramStart"/>
       <w:r>
         <w:rPr>
           <w:rFonts w:ascii="Garamond" w:hAnsi="Garamond"/>
@@ -648,6 +649,25 @@
           <w:sz w:val="26"/>
           <w:szCs w:val="26"/>
         </w:rPr>
+        <w:t>data.json</w:t>
+      </w:r>
+      <w:proofErr w:type="gramEnd"/>
+      <w:r>
+        <w:rPr>
+          <w:rFonts w:ascii="Garamond" w:hAnsi="Garamond"/>
+          <w:color w:val="001A1E"/>
+          <w:sz w:val="26"/>
+          <w:szCs w:val="26"/>
+        </w:rPr>
+        <w:t>) contenant des nombres complexes stockés sous la forme d'une liste de tuples et qui écrit chaque nombre complexe dans un fichier</w:t>
+      </w:r>
+      <w:r>
+        <w:rPr>
+          <w:rFonts w:ascii="Garamond" w:hAnsi="Garamond"/>
+          <w:color w:val="001A1E"/>
+          <w:sz w:val="26"/>
+          <w:szCs w:val="26"/>
+        </w:rPr>
         <w:t xml:space="preserve"> CSV sous la forme suivante :</w:t>
       </w:r>
     </w:p>
@@ -673,6 +693,7 @@
           <w:szCs w:val="26"/>
         </w:rPr>
       </w:pPr>
+      <w:proofErr w:type="gramStart"/>
       <w:r>
         <w:rPr>
           <w:rFonts w:ascii="Garamond" w:hAnsi="Garamond"/>
@@ -682,6 +703,7 @@
         </w:rPr>
         <w:t>reel,imaginaire</w:t>
       </w:r>
+      <w:proofErr w:type="gramEnd"/>
       <w:r>
         <w:rPr>
           <w:rFonts w:ascii="Garamond" w:hAnsi="Garamond"/>
@@ -923,7 +945,31 @@
           <w:szCs w:val="26"/>
           <w:lang w:eastAsia="fr-CA"/>
         </w:rPr>
-        <w:t>Vous avez un fichier CSV qui contient, sur chaque ligne, le nom d'un Pokémon suivi de ses stats (attributs). Vous devez écrire une fonction qui lit ce fichier et retourne les valeurs sous la forme d'un dictionnaire où la clé est le nom du Pokémon (string) et la valeur est la liste de ses stats (toutes les colonnes qui suivent le nom). La liste de stat</w:t>
+        <w:t xml:space="preserve">Vous avez un fichier CSV qui contient, sur chaque ligne, le nom d'un Pokémon suivi de ses stats (attributs). </w:t>
+      </w:r>
+    </w:p>
+    <w:p>
+      <w:pPr>
+        <w:shd w:val="clear" w:color="auto" w:fill="FFFFFF"/>
+        <w:spacing w:after="100" w:afterAutospacing="1"/>
+        <w:divId w:val="282032275"/>
+        <w:rPr>
+          <w:rFonts w:ascii="Garamond" w:eastAsiaTheme="minorEastAsia" w:hAnsi="Garamond"/>
+          <w:color w:val="495057"/>
+          <w:sz w:val="26"/>
+          <w:szCs w:val="26"/>
+          <w:lang w:eastAsia="fr-CA"/>
+        </w:rPr>
+      </w:pPr>
+      <w:r>
+        <w:rPr>
+          <w:rFonts w:ascii="Garamond" w:eastAsiaTheme="minorEastAsia" w:hAnsi="Garamond"/>
+          <w:color w:val="495057"/>
+          <w:sz w:val="26"/>
+          <w:szCs w:val="26"/>
+          <w:lang w:eastAsia="fr-CA"/>
+        </w:rPr>
+        <w:t>Vous devez écrire une fonction qui lit ce fichier et retourne les valeurs sous la forme d'un dictionnaire où la clé est le nom du Pokémon (string) et la valeur est la liste de ses stats (toutes les colonnes qui suivent le nom). La liste de stat</w:t>
       </w:r>
       <w:r>
         <w:rPr>
@@ -1120,8 +1166,8 @@
         <w:tblLook w:val="04A0" w:firstRow="1" w:lastRow="0" w:firstColumn="1" w:lastColumn="0" w:noHBand="0" w:noVBand="1"/>
       </w:tblPr>
       <w:tblGrid>
-        <w:gridCol w:w="5517"/>
-        <w:gridCol w:w="4884"/>
+        <w:gridCol w:w="5908"/>
+        <w:gridCol w:w="4493"/>
       </w:tblGrid>
       <w:tr>
         <w:trPr>
@@ -1257,17 +1303,48 @@
                 <w:rFonts w:ascii="Menlo" w:eastAsiaTheme="minorEastAsia" w:hAnsi="Menlo" w:cs="Menlo"/>
                 <w:color w:val="1D2125"/>
                 <w:sz w:val="20"/>
-                <w:lang w:eastAsia="fr-CA"/>
+                <w:lang w:val="en-US" w:eastAsia="fr-CA"/>
               </w:rPr>
             </w:pPr>
+            <w:proofErr w:type="spellStart"/>
             <w:r>
               <w:rPr>
                 <w:rFonts w:ascii="Menlo" w:eastAsiaTheme="minorEastAsia" w:hAnsi="Menlo" w:cs="Menlo"/>
                 <w:color w:val="1D2125"/>
                 <w:sz w:val="20"/>
-                <w:lang w:eastAsia="fr-CA"/>
-              </w:rPr>
-              <w:t>pkmn = charger_pokémons_csv("pokemon.csv")</w:t>
+                <w:lang w:val="en-US" w:eastAsia="fr-CA"/>
+              </w:rPr>
+              <w:t>pkmn</w:t>
+            </w:r>
+            <w:proofErr w:type="spellEnd"/>
+            <w:r>
+              <w:rPr>
+                <w:rFonts w:ascii="Menlo" w:eastAsiaTheme="minorEastAsia" w:hAnsi="Menlo" w:cs="Menlo"/>
+                <w:color w:val="1D2125"/>
+                <w:sz w:val="20"/>
+                <w:lang w:val="en-US" w:eastAsia="fr-CA"/>
+              </w:rPr>
+              <w:t xml:space="preserve"> = </w:t>
+            </w:r>
+            <w:proofErr w:type="spellStart"/>
+            <w:r>
+              <w:rPr>
+                <w:rFonts w:ascii="Menlo" w:eastAsiaTheme="minorEastAsia" w:hAnsi="Menlo" w:cs="Menlo"/>
+                <w:color w:val="1D2125"/>
+                <w:sz w:val="20"/>
+                <w:lang w:val="en-US" w:eastAsia="fr-CA"/>
+              </w:rPr>
+              <w:t>charger_pokémons_csv</w:t>
+            </w:r>
+            <w:proofErr w:type="spellEnd"/>
+            <w:r>
+              <w:rPr>
+                <w:rFonts w:ascii="Menlo" w:eastAsiaTheme="minorEastAsia" w:hAnsi="Menlo" w:cs="Menlo"/>
+                <w:color w:val="1D2125"/>
+                <w:sz w:val="20"/>
+                <w:lang w:val="en-US" w:eastAsia="fr-CA"/>
+              </w:rPr>
+              <w:t>("pokemon.csv")</w:t>
             </w:r>
           </w:p>
           <w:p>
@@ -1294,7 +1371,7 @@
                 <w:rFonts w:ascii="Menlo" w:eastAsiaTheme="minorEastAsia" w:hAnsi="Menlo" w:cs="Menlo"/>
                 <w:color w:val="1D2125"/>
                 <w:sz w:val="20"/>
-                <w:lang w:eastAsia="fr-CA"/>
+                <w:lang w:val="en-US" w:eastAsia="fr-CA"/>
               </w:rPr>
             </w:pPr>
             <w:r>
@@ -1302,9 +1379,51 @@
                 <w:rFonts w:ascii="Menlo" w:eastAsiaTheme="minorEastAsia" w:hAnsi="Menlo" w:cs="Menlo"/>
                 <w:color w:val="1D2125"/>
                 <w:sz w:val="20"/>
-                <w:lang w:eastAsia="fr-CA"/>
-              </w:rPr>
-              <w:t>for nom, stats in pkmn.items():</w:t>
+                <w:lang w:val="en-US" w:eastAsia="fr-CA"/>
+              </w:rPr>
+              <w:t xml:space="preserve">for </w:t>
+            </w:r>
+            <w:proofErr w:type="spellStart"/>
+            <w:r>
+              <w:rPr>
+                <w:rFonts w:ascii="Menlo" w:eastAsiaTheme="minorEastAsia" w:hAnsi="Menlo" w:cs="Menlo"/>
+                <w:color w:val="1D2125"/>
+                <w:sz w:val="20"/>
+                <w:lang w:val="en-US" w:eastAsia="fr-CA"/>
+              </w:rPr>
+              <w:t>nom</w:t>
+            </w:r>
+            <w:proofErr w:type="spellEnd"/>
+            <w:r>
+              <w:rPr>
+                <w:rFonts w:ascii="Menlo" w:eastAsiaTheme="minorEastAsia" w:hAnsi="Menlo" w:cs="Menlo"/>
+                <w:color w:val="1D2125"/>
+                <w:sz w:val="20"/>
+                <w:lang w:val="en-US" w:eastAsia="fr-CA"/>
+              </w:rPr>
+              <w:t xml:space="preserve">, stats in </w:t>
+            </w:r>
+            <w:proofErr w:type="spellStart"/>
+            <w:proofErr w:type="gramStart"/>
+            <w:r>
+              <w:rPr>
+                <w:rFonts w:ascii="Menlo" w:eastAsiaTheme="minorEastAsia" w:hAnsi="Menlo" w:cs="Menlo"/>
+                <w:color w:val="1D2125"/>
+                <w:sz w:val="20"/>
+                <w:lang w:val="en-US" w:eastAsia="fr-CA"/>
+              </w:rPr>
+              <w:t>pkmn.items</w:t>
+            </w:r>
+            <w:proofErr w:type="spellEnd"/>
+            <w:proofErr w:type="gramEnd"/>
+            <w:r>
+              <w:rPr>
+                <w:rFonts w:ascii="Menlo" w:eastAsiaTheme="minorEastAsia" w:hAnsi="Menlo" w:cs="Menlo"/>
+                <w:color w:val="1D2125"/>
+                <w:sz w:val="20"/>
+                <w:lang w:val="en-US" w:eastAsia="fr-CA"/>
+              </w:rPr>
+              <w:t>():</w:t>
             </w:r>
           </w:p>
           <w:p>
@@ -1339,9 +1458,31 @@
                 <w:rFonts w:ascii="Menlo" w:eastAsiaTheme="minorEastAsia" w:hAnsi="Menlo" w:cs="Menlo"/>
                 <w:color w:val="1D2125"/>
                 <w:sz w:val="20"/>
+                <w:lang w:val="en-US" w:eastAsia="fr-CA"/>
+              </w:rPr>
+              <w:t xml:space="preserve">    </w:t>
+            </w:r>
+            <w:proofErr w:type="spellStart"/>
+            <w:proofErr w:type="gramStart"/>
+            <w:r>
+              <w:rPr>
+                <w:rFonts w:ascii="Menlo" w:eastAsiaTheme="minorEastAsia" w:hAnsi="Menlo" w:cs="Menlo"/>
+                <w:color w:val="1D2125"/>
+                <w:sz w:val="20"/>
                 <w:lang w:eastAsia="fr-CA"/>
               </w:rPr>
-              <w:t xml:space="preserve">    print(f"{nom}: {stats}")</w:t>
+              <w:t>print</w:t>
+            </w:r>
+            <w:proofErr w:type="spellEnd"/>
+            <w:proofErr w:type="gramEnd"/>
+            <w:r>
+              <w:rPr>
+                <w:rFonts w:ascii="Menlo" w:eastAsiaTheme="minorEastAsia" w:hAnsi="Menlo" w:cs="Menlo"/>
+                <w:color w:val="1D2125"/>
+                <w:sz w:val="20"/>
+                <w:lang w:eastAsia="fr-CA"/>
+              </w:rPr>
+              <w:t>(f"{nom}: {stats}")</w:t>
             </w:r>
           </w:p>
           <w:p>
@@ -1563,6 +1704,7 @@
                 <w:lang w:eastAsia="fr-CA"/>
               </w:rPr>
             </w:pPr>
+            <w:proofErr w:type="gramStart"/>
             <w:r>
               <w:rPr>
                 <w:rFonts w:ascii="Menlo" w:eastAsiaTheme="minorEastAsia" w:hAnsi="Menlo" w:cs="Menlo"/>
@@ -1570,7 +1712,18 @@
                 <w:sz w:val="20"/>
                 <w:lang w:eastAsia="fr-CA"/>
               </w:rPr>
-              <w:t>pkmn = charger_pokémons_csv("pokemon.csv")</w:t>
+              <w:lastRenderedPageBreak/>
+              <w:t>pkmn</w:t>
+            </w:r>
+            <w:proofErr w:type="gramEnd"/>
+            <w:r>
+              <w:rPr>
+                <w:rFonts w:ascii="Menlo" w:eastAsiaTheme="minorEastAsia" w:hAnsi="Menlo" w:cs="Menlo"/>
+                <w:color w:val="1D2125"/>
+                <w:sz w:val="20"/>
+                <w:lang w:eastAsia="fr-CA"/>
+              </w:rPr>
+              <w:t xml:space="preserve"> = charger_pokémons_csv("pokemon.csv")</w:t>
             </w:r>
           </w:p>
           <w:p>
@@ -1600,6 +1753,7 @@
                 <w:lang w:eastAsia="fr-CA"/>
               </w:rPr>
             </w:pPr>
+            <w:proofErr w:type="gramStart"/>
             <w:r>
               <w:rPr>
                 <w:rFonts w:ascii="Menlo" w:eastAsiaTheme="minorEastAsia" w:hAnsi="Menlo" w:cs="Menlo"/>
@@ -1607,7 +1761,17 @@
                 <w:sz w:val="20"/>
                 <w:lang w:eastAsia="fr-CA"/>
               </w:rPr>
-              <w:t>print(isinstance(pkmn, dict))</w:t>
+              <w:t>print(</w:t>
+            </w:r>
+            <w:proofErr w:type="gramEnd"/>
+            <w:r>
+              <w:rPr>
+                <w:rFonts w:ascii="Menlo" w:eastAsiaTheme="minorEastAsia" w:hAnsi="Menlo" w:cs="Menlo"/>
+                <w:color w:val="1D2125"/>
+                <w:sz w:val="20"/>
+                <w:lang w:eastAsia="fr-CA"/>
+              </w:rPr>
+              <w:t>isinstance(pkmn, dict))</w:t>
             </w:r>
           </w:p>
           <w:p>
@@ -1637,6 +1801,7 @@
                 <w:lang w:eastAsia="fr-CA"/>
               </w:rPr>
             </w:pPr>
+            <w:proofErr w:type="gramStart"/>
             <w:r>
               <w:rPr>
                 <w:rFonts w:ascii="Menlo" w:eastAsiaTheme="minorEastAsia" w:hAnsi="Menlo" w:cs="Menlo"/>
@@ -1644,7 +1809,17 @@
                 <w:sz w:val="20"/>
                 <w:lang w:eastAsia="fr-CA"/>
               </w:rPr>
-              <w:t>print(isinstance(pkmn["Pikachu"], list))</w:t>
+              <w:t>print</w:t>
+            </w:r>
+            <w:proofErr w:type="gramEnd"/>
+            <w:r>
+              <w:rPr>
+                <w:rFonts w:ascii="Menlo" w:eastAsiaTheme="minorEastAsia" w:hAnsi="Menlo" w:cs="Menlo"/>
+                <w:color w:val="1D2125"/>
+                <w:sz w:val="20"/>
+                <w:lang w:eastAsia="fr-CA"/>
+              </w:rPr>
+              <w:t>(isinstance(pkmn["Pikachu"], list))</w:t>
             </w:r>
           </w:p>
           <w:p>
@@ -1674,6 +1849,7 @@
                 <w:lang w:eastAsia="fr-CA"/>
               </w:rPr>
             </w:pPr>
+            <w:proofErr w:type="gramStart"/>
             <w:r>
               <w:rPr>
                 <w:rFonts w:ascii="Menlo" w:eastAsiaTheme="minorEastAsia" w:hAnsi="Menlo" w:cs="Menlo"/>
@@ -1681,7 +1857,17 @@
                 <w:sz w:val="20"/>
                 <w:lang w:eastAsia="fr-CA"/>
               </w:rPr>
-              <w:t>print(isinstance(pkmn["Pikachu"][0], int))</w:t>
+              <w:t>print</w:t>
+            </w:r>
+            <w:proofErr w:type="gramEnd"/>
+            <w:r>
+              <w:rPr>
+                <w:rFonts w:ascii="Menlo" w:eastAsiaTheme="minorEastAsia" w:hAnsi="Menlo" w:cs="Menlo"/>
+                <w:color w:val="1D2125"/>
+                <w:sz w:val="20"/>
+                <w:lang w:eastAsia="fr-CA"/>
+              </w:rPr>
+              <w:t>(isinstance(pkmn["Pikachu"][0], int))</w:t>
             </w:r>
           </w:p>
         </w:tc>
@@ -1843,7 +2029,7 @@
 </file>
 
 <file path=word/endnotes.xml><?xml version="1.0" encoding="utf-8"?>
-<w:endnotes xmlns:wpc="http://schemas.microsoft.com/office/word/2010/wordprocessingCanvas" xmlns:cx="http://schemas.microsoft.com/office/drawing/2014/chartex" xmlns:cx1="http://schemas.microsoft.com/office/drawing/2015/9/8/chartex" xmlns:cx2="http://schemas.microsoft.com/office/drawing/2015/10/21/chartex" xmlns:cx3="http://schemas.microsoft.com/office/drawing/2016/5/9/chartex" xmlns:cx4="http://schemas.microsoft.com/office/drawing/2016/5/10/chartex" xmlns:cx5="http://schemas.microsoft.com/office/drawing/2016/5/11/chartex" xmlns:cx6="http://schemas.microsoft.com/office/drawing/2016/5/12/chartex" xmlns:cx7="http://schemas.microsoft.com/office/drawing/2016/5/13/chartex" xmlns:cx8="http://schemas.microsoft.com/office/drawing/2016/5/14/chartex" xmlns:mc="http://schemas.openxmlformats.org/markup-compatibility/2006" xmlns:aink="http://schemas.microsoft.com/office/drawing/2016/ink" xmlns:am3d="http://schemas.microsoft.com/office/drawing/2017/model3d" xmlns:o="urn:schemas-microsoft-com:office:office" xmlns:oel="http://schemas.microsoft.com/office/2019/extlst" xmlns:r="http://schemas.openxmlformats.org/officeDocument/2006/relationships" xmlns:m="http://schemas.openxmlformats.org/officeDocument/2006/math" xmlns:v="urn:schemas-microsoft-com:vml" xmlns:wp14="http://schemas.microsoft.com/office/word/2010/wordprocessingDrawing" xmlns:wp="http://schemas.openxmlformats.org/drawingml/2006/wordprocessingDrawing" xmlns:w10="urn:schemas-microsoft-com:office:word" xmlns:w="http://schemas.openxmlformats.org/wordprocessingml/2006/main" xmlns:w14="http://schemas.microsoft.com/office/word/2010/wordml" xmlns:w15="http://schemas.microsoft.com/office/word/2012/wordml" xmlns:w16cex="http://schemas.microsoft.com/office/word/2018/wordml/cex" xmlns:w16cid="http://schemas.microsoft.com/office/word/2016/wordml/cid" xmlns:w16="http://schemas.microsoft.com/office/word/2018/wordml" xmlns:w16sdtdh="http://schemas.microsoft.com/office/word/2020/wordml/sdtdatahash" xmlns:w16se="http://schemas.microsoft.com/office/word/2015/wordml/symex" xmlns:wpg="http://schemas.microsoft.com/office/word/2010/wordprocessingGroup" xmlns:wpi="http://schemas.microsoft.com/office/word/2010/wordprocessingInk" xmlns:wne="http://schemas.microsoft.com/office/word/2006/wordml" xmlns:wps="http://schemas.microsoft.com/office/word/2010/wordprocessingShape" mc:Ignorable="w14 w15 w16se w16cid w16 w16cex w16sdtdh wp14">
+<w:endnotes xmlns:wpc="http://schemas.microsoft.com/office/word/2010/wordprocessingCanvas" xmlns:cx="http://schemas.microsoft.com/office/drawing/2014/chartex" xmlns:cx1="http://schemas.microsoft.com/office/drawing/2015/9/8/chartex" xmlns:cx2="http://schemas.microsoft.com/office/drawing/2015/10/21/chartex" xmlns:cx3="http://schemas.microsoft.com/office/drawing/2016/5/9/chartex" xmlns:cx4="http://schemas.microsoft.com/office/drawing/2016/5/10/chartex" xmlns:cx5="http://schemas.microsoft.com/office/drawing/2016/5/11/chartex" xmlns:cx6="http://schemas.microsoft.com/office/drawing/2016/5/12/chartex" xmlns:cx7="http://schemas.microsoft.com/office/drawing/2016/5/13/chartex" xmlns:cx8="http://schemas.microsoft.com/office/drawing/2016/5/14/chartex" xmlns:mc="http://schemas.openxmlformats.org/markup-compatibility/2006" xmlns:aink="http://schemas.microsoft.com/office/drawing/2016/ink" xmlns:am3d="http://schemas.microsoft.com/office/drawing/2017/model3d" xmlns:o="urn:schemas-microsoft-com:office:office" xmlns:oel="http://schemas.microsoft.com/office/2019/extlst" xmlns:r="http://schemas.openxmlformats.org/officeDocument/2006/relationships" xmlns:m="http://schemas.openxmlformats.org/officeDocument/2006/math" xmlns:v="urn:schemas-microsoft-com:vml" xmlns:wp14="http://schemas.microsoft.com/office/word/2010/wordprocessingDrawing" xmlns:wp="http://schemas.openxmlformats.org/drawingml/2006/wordprocessingDrawing" xmlns:w10="urn:schemas-microsoft-com:office:word" xmlns:w="http://schemas.openxmlformats.org/wordprocessingml/2006/main" xmlns:w14="http://schemas.microsoft.com/office/word/2010/wordml" xmlns:w15="http://schemas.microsoft.com/office/word/2012/wordml" xmlns:w16cex="http://schemas.microsoft.com/office/word/2018/wordml/cex" xmlns:w16cid="http://schemas.microsoft.com/office/word/2016/wordml/cid" xmlns:w16="http://schemas.microsoft.com/office/word/2018/wordml" xmlns:w16du="http://schemas.microsoft.com/office/word/2023/wordml/word16du" xmlns:w16sdtdh="http://schemas.microsoft.com/office/word/2020/wordml/sdtdatahash" xmlns:w16se="http://schemas.microsoft.com/office/word/2015/wordml/symex" xmlns:wpg="http://schemas.microsoft.com/office/word/2010/wordprocessingGroup" xmlns:wpi="http://schemas.microsoft.com/office/word/2010/wordprocessingInk" xmlns:wne="http://schemas.microsoft.com/office/word/2006/wordml" xmlns:wps="http://schemas.microsoft.com/office/word/2010/wordprocessingShape" mc:Ignorable="w14 w15 w16se w16cid w16 w16cex w16sdtdh w16du wp14">
   <w:endnote w:type="separator" w:id="-1">
     <w:p>
       <w:r>
@@ -1862,7 +2048,7 @@
 </file>
 
 <file path=word/footer1.xml><?xml version="1.0" encoding="utf-8"?>
-<w:ftr xmlns:wpc="http://schemas.microsoft.com/office/word/2010/wordprocessingCanvas" xmlns:cx="http://schemas.microsoft.com/office/drawing/2014/chartex" xmlns:cx1="http://schemas.microsoft.com/office/drawing/2015/9/8/chartex" xmlns:cx2="http://schemas.microsoft.com/office/drawing/2015/10/21/chartex" xmlns:cx3="http://schemas.microsoft.com/office/drawing/2016/5/9/chartex" xmlns:cx4="http://schemas.microsoft.com/office/drawing/2016/5/10/chartex" xmlns:cx5="http://schemas.microsoft.com/office/drawing/2016/5/11/chartex" xmlns:cx6="http://schemas.microsoft.com/office/drawing/2016/5/12/chartex" xmlns:cx7="http://schemas.microsoft.com/office/drawing/2016/5/13/chartex" xmlns:cx8="http://schemas.microsoft.com/office/drawing/2016/5/14/chartex" xmlns:mc="http://schemas.openxmlformats.org/markup-compatibility/2006" xmlns:aink="http://schemas.microsoft.com/office/drawing/2016/ink" xmlns:am3d="http://schemas.microsoft.com/office/drawing/2017/model3d" xmlns:o="urn:schemas-microsoft-com:office:office" xmlns:oel="http://schemas.microsoft.com/office/2019/extlst" xmlns:r="http://schemas.openxmlformats.org/officeDocument/2006/relationships" xmlns:m="http://schemas.openxmlformats.org/officeDocument/2006/math" xmlns:v="urn:schemas-microsoft-com:vml" xmlns:wp14="http://schemas.microsoft.com/office/word/2010/wordprocessingDrawing" xmlns:wp="http://schemas.openxmlformats.org/drawingml/2006/wordprocessingDrawing" xmlns:w10="urn:schemas-microsoft-com:office:word" xmlns:w="http://schemas.openxmlformats.org/wordprocessingml/2006/main" xmlns:w14="http://schemas.microsoft.com/office/word/2010/wordml" xmlns:w15="http://schemas.microsoft.com/office/word/2012/wordml" xmlns:w16cex="http://schemas.microsoft.com/office/word/2018/wordml/cex" xmlns:w16cid="http://schemas.microsoft.com/office/word/2016/wordml/cid" xmlns:w16="http://schemas.microsoft.com/office/word/2018/wordml" xmlns:w16sdtdh="http://schemas.microsoft.com/office/word/2020/wordml/sdtdatahash" xmlns:w16se="http://schemas.microsoft.com/office/word/2015/wordml/symex" xmlns:wpg="http://schemas.microsoft.com/office/word/2010/wordprocessingGroup" xmlns:wpi="http://schemas.microsoft.com/office/word/2010/wordprocessingInk" xmlns:wne="http://schemas.microsoft.com/office/word/2006/wordml" xmlns:wps="http://schemas.microsoft.com/office/word/2010/wordprocessingShape" mc:Ignorable="w14 w15 w16se w16cid w16 w16cex w16sdtdh wp14">
+<w:ftr xmlns:wpc="http://schemas.microsoft.com/office/word/2010/wordprocessingCanvas" xmlns:cx="http://schemas.microsoft.com/office/drawing/2014/chartex" xmlns:cx1="http://schemas.microsoft.com/office/drawing/2015/9/8/chartex" xmlns:cx2="http://schemas.microsoft.com/office/drawing/2015/10/21/chartex" xmlns:cx3="http://schemas.microsoft.com/office/drawing/2016/5/9/chartex" xmlns:cx4="http://schemas.microsoft.com/office/drawing/2016/5/10/chartex" xmlns:cx5="http://schemas.microsoft.com/office/drawing/2016/5/11/chartex" xmlns:cx6="http://schemas.microsoft.com/office/drawing/2016/5/12/chartex" xmlns:cx7="http://schemas.microsoft.com/office/drawing/2016/5/13/chartex" xmlns:cx8="http://schemas.microsoft.com/office/drawing/2016/5/14/chartex" xmlns:mc="http://schemas.openxmlformats.org/markup-compatibility/2006" xmlns:aink="http://schemas.microsoft.com/office/drawing/2016/ink" xmlns:am3d="http://schemas.microsoft.com/office/drawing/2017/model3d" xmlns:o="urn:schemas-microsoft-com:office:office" xmlns:oel="http://schemas.microsoft.com/office/2019/extlst" xmlns:r="http://schemas.openxmlformats.org/officeDocument/2006/relationships" xmlns:m="http://schemas.openxmlformats.org/officeDocument/2006/math" xmlns:v="urn:schemas-microsoft-com:vml" xmlns:wp14="http://schemas.microsoft.com/office/word/2010/wordprocessingDrawing" xmlns:wp="http://schemas.openxmlformats.org/drawingml/2006/wordprocessingDrawing" xmlns:w10="urn:schemas-microsoft-com:office:word" xmlns:w="http://schemas.openxmlformats.org/wordprocessingml/2006/main" xmlns:w14="http://schemas.microsoft.com/office/word/2010/wordml" xmlns:w15="http://schemas.microsoft.com/office/word/2012/wordml" xmlns:w16cex="http://schemas.microsoft.com/office/word/2018/wordml/cex" xmlns:w16cid="http://schemas.microsoft.com/office/word/2016/wordml/cid" xmlns:w16="http://schemas.microsoft.com/office/word/2018/wordml" xmlns:w16du="http://schemas.microsoft.com/office/word/2023/wordml/word16du" xmlns:w16sdtdh="http://schemas.microsoft.com/office/word/2020/wordml/sdtdatahash" xmlns:w16se="http://schemas.microsoft.com/office/word/2015/wordml/symex" xmlns:wpg="http://schemas.microsoft.com/office/word/2010/wordprocessingGroup" xmlns:wpi="http://schemas.microsoft.com/office/word/2010/wordprocessingInk" xmlns:wne="http://schemas.microsoft.com/office/word/2006/wordml" xmlns:wps="http://schemas.microsoft.com/office/word/2010/wordprocessingShape" mc:Ignorable="w14 w15 w16se w16cid w16 w16cex w16sdtdh w16du wp14">
   <w:p>
     <w:pPr>
       <w:pStyle w:val="Pieddepage"/>
@@ -2033,7 +2219,7 @@
 </file>
 
 <file path=word/footer2.xml><?xml version="1.0" encoding="utf-8"?>
-<w:ftr xmlns:wpc="http://schemas.microsoft.com/office/word/2010/wordprocessingCanvas" xmlns:cx="http://schemas.microsoft.com/office/drawing/2014/chartex" xmlns:cx1="http://schemas.microsoft.com/office/drawing/2015/9/8/chartex" xmlns:cx2="http://schemas.microsoft.com/office/drawing/2015/10/21/chartex" xmlns:cx3="http://schemas.microsoft.com/office/drawing/2016/5/9/chartex" xmlns:cx4="http://schemas.microsoft.com/office/drawing/2016/5/10/chartex" xmlns:cx5="http://schemas.microsoft.com/office/drawing/2016/5/11/chartex" xmlns:cx6="http://schemas.microsoft.com/office/drawing/2016/5/12/chartex" xmlns:cx7="http://schemas.microsoft.com/office/drawing/2016/5/13/chartex" xmlns:cx8="http://schemas.microsoft.com/office/drawing/2016/5/14/chartex" xmlns:mc="http://schemas.openxmlformats.org/markup-compatibility/2006" xmlns:aink="http://schemas.microsoft.com/office/drawing/2016/ink" xmlns:am3d="http://schemas.microsoft.com/office/drawing/2017/model3d" xmlns:o="urn:schemas-microsoft-com:office:office" xmlns:oel="http://schemas.microsoft.com/office/2019/extlst" xmlns:r="http://schemas.openxmlformats.org/officeDocument/2006/relationships" xmlns:m="http://schemas.openxmlformats.org/officeDocument/2006/math" xmlns:v="urn:schemas-microsoft-com:vml" xmlns:wp14="http://schemas.microsoft.com/office/word/2010/wordprocessingDrawing" xmlns:wp="http://schemas.openxmlformats.org/drawingml/2006/wordprocessingDrawing" xmlns:w10="urn:schemas-microsoft-com:office:word" xmlns:w="http://schemas.openxmlformats.org/wordprocessingml/2006/main" xmlns:w14="http://schemas.microsoft.com/office/word/2010/wordml" xmlns:w15="http://schemas.microsoft.com/office/word/2012/wordml" xmlns:w16cex="http://schemas.microsoft.com/office/word/2018/wordml/cex" xmlns:w16cid="http://schemas.microsoft.com/office/word/2016/wordml/cid" xmlns:w16="http://schemas.microsoft.com/office/word/2018/wordml" xmlns:w16sdtdh="http://schemas.microsoft.com/office/word/2020/wordml/sdtdatahash" xmlns:w16se="http://schemas.microsoft.com/office/word/2015/wordml/symex" xmlns:wpg="http://schemas.microsoft.com/office/word/2010/wordprocessingGroup" xmlns:wpi="http://schemas.microsoft.com/office/word/2010/wordprocessingInk" xmlns:wne="http://schemas.microsoft.com/office/word/2006/wordml" xmlns:wps="http://schemas.microsoft.com/office/word/2010/wordprocessingShape" mc:Ignorable="w14 w15 w16se w16cid w16 w16cex w16sdtdh wp14">
+<w:ftr xmlns:wpc="http://schemas.microsoft.com/office/word/2010/wordprocessingCanvas" xmlns:cx="http://schemas.microsoft.com/office/drawing/2014/chartex" xmlns:cx1="http://schemas.microsoft.com/office/drawing/2015/9/8/chartex" xmlns:cx2="http://schemas.microsoft.com/office/drawing/2015/10/21/chartex" xmlns:cx3="http://schemas.microsoft.com/office/drawing/2016/5/9/chartex" xmlns:cx4="http://schemas.microsoft.com/office/drawing/2016/5/10/chartex" xmlns:cx5="http://schemas.microsoft.com/office/drawing/2016/5/11/chartex" xmlns:cx6="http://schemas.microsoft.com/office/drawing/2016/5/12/chartex" xmlns:cx7="http://schemas.microsoft.com/office/drawing/2016/5/13/chartex" xmlns:cx8="http://schemas.microsoft.com/office/drawing/2016/5/14/chartex" xmlns:mc="http://schemas.openxmlformats.org/markup-compatibility/2006" xmlns:aink="http://schemas.microsoft.com/office/drawing/2016/ink" xmlns:am3d="http://schemas.microsoft.com/office/drawing/2017/model3d" xmlns:o="urn:schemas-microsoft-com:office:office" xmlns:oel="http://schemas.microsoft.com/office/2019/extlst" xmlns:r="http://schemas.openxmlformats.org/officeDocument/2006/relationships" xmlns:m="http://schemas.openxmlformats.org/officeDocument/2006/math" xmlns:v="urn:schemas-microsoft-com:vml" xmlns:wp14="http://schemas.microsoft.com/office/word/2010/wordprocessingDrawing" xmlns:wp="http://schemas.openxmlformats.org/drawingml/2006/wordprocessingDrawing" xmlns:w10="urn:schemas-microsoft-com:office:word" xmlns:w="http://schemas.openxmlformats.org/wordprocessingml/2006/main" xmlns:w14="http://schemas.microsoft.com/office/word/2010/wordml" xmlns:w15="http://schemas.microsoft.com/office/word/2012/wordml" xmlns:w16cex="http://schemas.microsoft.com/office/word/2018/wordml/cex" xmlns:w16cid="http://schemas.microsoft.com/office/word/2016/wordml/cid" xmlns:w16="http://schemas.microsoft.com/office/word/2018/wordml" xmlns:w16du="http://schemas.microsoft.com/office/word/2023/wordml/word16du" xmlns:w16sdtdh="http://schemas.microsoft.com/office/word/2020/wordml/sdtdatahash" xmlns:w16se="http://schemas.microsoft.com/office/word/2015/wordml/symex" xmlns:wpg="http://schemas.microsoft.com/office/word/2010/wordprocessingGroup" xmlns:wpi="http://schemas.microsoft.com/office/word/2010/wordprocessingInk" xmlns:wne="http://schemas.microsoft.com/office/word/2006/wordml" xmlns:wps="http://schemas.microsoft.com/office/word/2010/wordprocessingShape" mc:Ignorable="w14 w15 w16se w16cid w16 w16cex w16sdtdh w16du wp14">
   <w:p>
     <w:pPr>
       <w:pStyle w:val="Pieddepage"/>
@@ -2213,7 +2399,7 @@
 </file>
 
 <file path=word/footnotes.xml><?xml version="1.0" encoding="utf-8"?>
-<w:footnotes xmlns:wpc="http://schemas.microsoft.com/office/word/2010/wordprocessingCanvas" xmlns:cx="http://schemas.microsoft.com/office/drawing/2014/chartex" xmlns:cx1="http://schemas.microsoft.com/office/drawing/2015/9/8/chartex" xmlns:cx2="http://schemas.microsoft.com/office/drawing/2015/10/21/chartex" xmlns:cx3="http://schemas.microsoft.com/office/drawing/2016/5/9/chartex" xmlns:cx4="http://schemas.microsoft.com/office/drawing/2016/5/10/chartex" xmlns:cx5="http://schemas.microsoft.com/office/drawing/2016/5/11/chartex" xmlns:cx6="http://schemas.microsoft.com/office/drawing/2016/5/12/chartex" xmlns:cx7="http://schemas.microsoft.com/office/drawing/2016/5/13/chartex" xmlns:cx8="http://schemas.microsoft.com/office/drawing/2016/5/14/chartex" xmlns:mc="http://schemas.openxmlformats.org/markup-compatibility/2006" xmlns:aink="http://schemas.microsoft.com/office/drawing/2016/ink" xmlns:am3d="http://schemas.microsoft.com/office/drawing/2017/model3d" xmlns:o="urn:schemas-microsoft-com:office:office" xmlns:oel="http://schemas.microsoft.com/office/2019/extlst" xmlns:r="http://schemas.openxmlformats.org/officeDocument/2006/relationships" xmlns:m="http://schemas.openxmlformats.org/officeDocument/2006/math" xmlns:v="urn:schemas-microsoft-com:vml" xmlns:wp14="http://schemas.microsoft.com/office/word/2010/wordprocessingDrawing" xmlns:wp="http://schemas.openxmlformats.org/drawingml/2006/wordprocessingDrawing" xmlns:w10="urn:schemas-microsoft-com:office:word" xmlns:w="http://schemas.openxmlformats.org/wordprocessingml/2006/main" xmlns:w14="http://schemas.microsoft.com/office/word/2010/wordml" xmlns:w15="http://schemas.microsoft.com/office/word/2012/wordml" xmlns:w16cex="http://schemas.microsoft.com/office/word/2018/wordml/cex" xmlns:w16cid="http://schemas.microsoft.com/office/word/2016/wordml/cid" xmlns:w16="http://schemas.microsoft.com/office/word/2018/wordml" xmlns:w16sdtdh="http://schemas.microsoft.com/office/word/2020/wordml/sdtdatahash" xmlns:w16se="http://schemas.microsoft.com/office/word/2015/wordml/symex" xmlns:wpg="http://schemas.microsoft.com/office/word/2010/wordprocessingGroup" xmlns:wpi="http://schemas.microsoft.com/office/word/2010/wordprocessingInk" xmlns:wne="http://schemas.microsoft.com/office/word/2006/wordml" xmlns:wps="http://schemas.microsoft.com/office/word/2010/wordprocessingShape" mc:Ignorable="w14 w15 w16se w16cid w16 w16cex w16sdtdh wp14">
+<w:footnotes xmlns:wpc="http://schemas.microsoft.com/office/word/2010/wordprocessingCanvas" xmlns:cx="http://schemas.microsoft.com/office/drawing/2014/chartex" xmlns:cx1="http://schemas.microsoft.com/office/drawing/2015/9/8/chartex" xmlns:cx2="http://schemas.microsoft.com/office/drawing/2015/10/21/chartex" xmlns:cx3="http://schemas.microsoft.com/office/drawing/2016/5/9/chartex" xmlns:cx4="http://schemas.microsoft.com/office/drawing/2016/5/10/chartex" xmlns:cx5="http://schemas.microsoft.com/office/drawing/2016/5/11/chartex" xmlns:cx6="http://schemas.microsoft.com/office/drawing/2016/5/12/chartex" xmlns:cx7="http://schemas.microsoft.com/office/drawing/2016/5/13/chartex" xmlns:cx8="http://schemas.microsoft.com/office/drawing/2016/5/14/chartex" xmlns:mc="http://schemas.openxmlformats.org/markup-compatibility/2006" xmlns:aink="http://schemas.microsoft.com/office/drawing/2016/ink" xmlns:am3d="http://schemas.microsoft.com/office/drawing/2017/model3d" xmlns:o="urn:schemas-microsoft-com:office:office" xmlns:oel="http://schemas.microsoft.com/office/2019/extlst" xmlns:r="http://schemas.openxmlformats.org/officeDocument/2006/relationships" xmlns:m="http://schemas.openxmlformats.org/officeDocument/2006/math" xmlns:v="urn:schemas-microsoft-com:vml" xmlns:wp14="http://schemas.microsoft.com/office/word/2010/wordprocessingDrawing" xmlns:wp="http://schemas.openxmlformats.org/drawingml/2006/wordprocessingDrawing" xmlns:w10="urn:schemas-microsoft-com:office:word" xmlns:w="http://schemas.openxmlformats.org/wordprocessingml/2006/main" xmlns:w14="http://schemas.microsoft.com/office/word/2010/wordml" xmlns:w15="http://schemas.microsoft.com/office/word/2012/wordml" xmlns:w16cex="http://schemas.microsoft.com/office/word/2018/wordml/cex" xmlns:w16cid="http://schemas.microsoft.com/office/word/2016/wordml/cid" xmlns:w16="http://schemas.microsoft.com/office/word/2018/wordml" xmlns:w16du="http://schemas.microsoft.com/office/word/2023/wordml/word16du" xmlns:w16sdtdh="http://schemas.microsoft.com/office/word/2020/wordml/sdtdatahash" xmlns:w16se="http://schemas.microsoft.com/office/word/2015/wordml/symex" xmlns:wpg="http://schemas.microsoft.com/office/word/2010/wordprocessingGroup" xmlns:wpi="http://schemas.microsoft.com/office/word/2010/wordprocessingInk" xmlns:wne="http://schemas.microsoft.com/office/word/2006/wordml" xmlns:wps="http://schemas.microsoft.com/office/word/2010/wordprocessingShape" mc:Ignorable="w14 w15 w16se w16cid w16 w16cex w16sdtdh w16du wp14">
   <w:footnote w:type="separator" w:id="-1">
     <w:p>
       <w:r>
@@ -2232,7 +2418,7 @@
 </file>
 
 <file path=word/header1.xml><?xml version="1.0" encoding="utf-8"?>
-<w:hdr xmlns:wpc="http://schemas.microsoft.com/office/word/2010/wordprocessingCanvas" xmlns:cx="http://schemas.microsoft.com/office/drawing/2014/chartex" xmlns:cx1="http://schemas.microsoft.com/office/drawing/2015/9/8/chartex" xmlns:cx2="http://schemas.microsoft.com/office/drawing/2015/10/21/chartex" xmlns:cx3="http://schemas.microsoft.com/office/drawing/2016/5/9/chartex" xmlns:cx4="http://schemas.microsoft.com/office/drawing/2016/5/10/chartex" xmlns:cx5="http://schemas.microsoft.com/office/drawing/2016/5/11/chartex" xmlns:cx6="http://schemas.microsoft.com/office/drawing/2016/5/12/chartex" xmlns:cx7="http://schemas.microsoft.com/office/drawing/2016/5/13/chartex" xmlns:cx8="http://schemas.microsoft.com/office/drawing/2016/5/14/chartex" xmlns:mc="http://schemas.openxmlformats.org/markup-compatibility/2006" xmlns:aink="http://schemas.microsoft.com/office/drawing/2016/ink" xmlns:am3d="http://schemas.microsoft.com/office/drawing/2017/model3d" xmlns:o="urn:schemas-microsoft-com:office:office" xmlns:oel="http://schemas.microsoft.com/office/2019/extlst" xmlns:r="http://schemas.openxmlformats.org/officeDocument/2006/relationships" xmlns:m="http://schemas.openxmlformats.org/officeDocument/2006/math" xmlns:v="urn:schemas-microsoft-com:vml" xmlns:wp14="http://schemas.microsoft.com/office/word/2010/wordprocessingDrawing" xmlns:wp="http://schemas.openxmlformats.org/drawingml/2006/wordprocessingDrawing" xmlns:w10="urn:schemas-microsoft-com:office:word" xmlns:w="http://schemas.openxmlformats.org/wordprocessingml/2006/main" xmlns:w14="http://schemas.microsoft.com/office/word/2010/wordml" xmlns:w15="http://schemas.microsoft.com/office/word/2012/wordml" xmlns:w16cex="http://schemas.microsoft.com/office/word/2018/wordml/cex" xmlns:w16cid="http://schemas.microsoft.com/office/word/2016/wordml/cid" xmlns:w16="http://schemas.microsoft.com/office/word/2018/wordml" xmlns:w16sdtdh="http://schemas.microsoft.com/office/word/2020/wordml/sdtdatahash" xmlns:w16se="http://schemas.microsoft.com/office/word/2015/wordml/symex" xmlns:wpg="http://schemas.microsoft.com/office/word/2010/wordprocessingGroup" xmlns:wpi="http://schemas.microsoft.com/office/word/2010/wordprocessingInk" xmlns:wne="http://schemas.microsoft.com/office/word/2006/wordml" xmlns:wps="http://schemas.microsoft.com/office/word/2010/wordprocessingShape" mc:Ignorable="w14 w15 w16se w16cid w16 w16cex w16sdtdh wp14">
+<w:hdr xmlns:wpc="http://schemas.microsoft.com/office/word/2010/wordprocessingCanvas" xmlns:cx="http://schemas.microsoft.com/office/drawing/2014/chartex" xmlns:cx1="http://schemas.microsoft.com/office/drawing/2015/9/8/chartex" xmlns:cx2="http://schemas.microsoft.com/office/drawing/2015/10/21/chartex" xmlns:cx3="http://schemas.microsoft.com/office/drawing/2016/5/9/chartex" xmlns:cx4="http://schemas.microsoft.com/office/drawing/2016/5/10/chartex" xmlns:cx5="http://schemas.microsoft.com/office/drawing/2016/5/11/chartex" xmlns:cx6="http://schemas.microsoft.com/office/drawing/2016/5/12/chartex" xmlns:cx7="http://schemas.microsoft.com/office/drawing/2016/5/13/chartex" xmlns:cx8="http://schemas.microsoft.com/office/drawing/2016/5/14/chartex" xmlns:mc="http://schemas.openxmlformats.org/markup-compatibility/2006" xmlns:aink="http://schemas.microsoft.com/office/drawing/2016/ink" xmlns:am3d="http://schemas.microsoft.com/office/drawing/2017/model3d" xmlns:o="urn:schemas-microsoft-com:office:office" xmlns:oel="http://schemas.microsoft.com/office/2019/extlst" xmlns:r="http://schemas.openxmlformats.org/officeDocument/2006/relationships" xmlns:m="http://schemas.openxmlformats.org/officeDocument/2006/math" xmlns:v="urn:schemas-microsoft-com:vml" xmlns:wp14="http://schemas.microsoft.com/office/word/2010/wordprocessingDrawing" xmlns:wp="http://schemas.openxmlformats.org/drawingml/2006/wordprocessingDrawing" xmlns:w10="urn:schemas-microsoft-com:office:word" xmlns:w="http://schemas.openxmlformats.org/wordprocessingml/2006/main" xmlns:w14="http://schemas.microsoft.com/office/word/2010/wordml" xmlns:w15="http://schemas.microsoft.com/office/word/2012/wordml" xmlns:w16cex="http://schemas.microsoft.com/office/word/2018/wordml/cex" xmlns:w16cid="http://schemas.microsoft.com/office/word/2016/wordml/cid" xmlns:w16="http://schemas.microsoft.com/office/word/2018/wordml" xmlns:w16du="http://schemas.microsoft.com/office/word/2023/wordml/word16du" xmlns:w16sdtdh="http://schemas.microsoft.com/office/word/2020/wordml/sdtdatahash" xmlns:w16se="http://schemas.microsoft.com/office/word/2015/wordml/symex" xmlns:wpg="http://schemas.microsoft.com/office/word/2010/wordprocessingGroup" xmlns:wpi="http://schemas.microsoft.com/office/word/2010/wordprocessingInk" xmlns:wne="http://schemas.microsoft.com/office/word/2006/wordml" xmlns:wps="http://schemas.microsoft.com/office/word/2010/wordprocessingShape" mc:Ignorable="w14 w15 w16se w16cid w16 w16cex w16sdtdh w16du wp14">
   <w:p>
     <w:pPr>
       <w:pStyle w:val="En-tte"/>
@@ -2263,7 +2449,7 @@
 </file>
 
 <file path=word/numbering.xml><?xml version="1.0" encoding="utf-8"?>
-<w:numbering xmlns:wpc="http://schemas.microsoft.com/office/word/2010/wordprocessingCanvas" xmlns:cx="http://schemas.microsoft.com/office/drawing/2014/chartex" xmlns:cx1="http://schemas.microsoft.com/office/drawing/2015/9/8/chartex" xmlns:cx2="http://schemas.microsoft.com/office/drawing/2015/10/21/chartex" xmlns:cx3="http://schemas.microsoft.com/office/drawing/2016/5/9/chartex" xmlns:cx4="http://schemas.microsoft.com/office/drawing/2016/5/10/chartex" xmlns:cx5="http://schemas.microsoft.com/office/drawing/2016/5/11/chartex" xmlns:cx6="http://schemas.microsoft.com/office/drawing/2016/5/12/chartex" xmlns:cx7="http://schemas.microsoft.com/office/drawing/2016/5/13/chartex" xmlns:cx8="http://schemas.microsoft.com/office/drawing/2016/5/14/chartex" xmlns:mc="http://schemas.openxmlformats.org/markup-compatibility/2006" xmlns:aink="http://schemas.microsoft.com/office/drawing/2016/ink" xmlns:am3d="http://schemas.microsoft.com/office/drawing/2017/model3d" xmlns:o="urn:schemas-microsoft-com:office:office" xmlns:oel="http://schemas.microsoft.com/office/2019/extlst" xmlns:r="http://schemas.openxmlformats.org/officeDocument/2006/relationships" xmlns:m="http://schemas.openxmlformats.org/officeDocument/2006/math" xmlns:v="urn:schemas-microsoft-com:vml" xmlns:wp14="http://schemas.microsoft.com/office/word/2010/wordprocessingDrawing" xmlns:wp="http://schemas.openxmlformats.org/drawingml/2006/wordprocessingDrawing" xmlns:w10="urn:schemas-microsoft-com:office:word" xmlns:w="http://schemas.openxmlformats.org/wordprocessingml/2006/main" xmlns:w14="http://schemas.microsoft.com/office/word/2010/wordml" xmlns:w15="http://schemas.microsoft.com/office/word/2012/wordml" xmlns:w16cex="http://schemas.microsoft.com/office/word/2018/wordml/cex" xmlns:w16cid="http://schemas.microsoft.com/office/word/2016/wordml/cid" xmlns:w16="http://schemas.microsoft.com/office/word/2018/wordml" xmlns:w16sdtdh="http://schemas.microsoft.com/office/word/2020/wordml/sdtdatahash" xmlns:w16se="http://schemas.microsoft.com/office/word/2015/wordml/symex" xmlns:wpg="http://schemas.microsoft.com/office/word/2010/wordprocessingGroup" xmlns:wpi="http://schemas.microsoft.com/office/word/2010/wordprocessingInk" xmlns:wne="http://schemas.microsoft.com/office/word/2006/wordml" xmlns:wps="http://schemas.microsoft.com/office/word/2010/wordprocessingShape" mc:Ignorable="w14 w15 w16se w16cid w16 w16cex w16sdtdh wp14">
+<w:numbering xmlns:wpc="http://schemas.microsoft.com/office/word/2010/wordprocessingCanvas" xmlns:cx="http://schemas.microsoft.com/office/drawing/2014/chartex" xmlns:cx1="http://schemas.microsoft.com/office/drawing/2015/9/8/chartex" xmlns:cx2="http://schemas.microsoft.com/office/drawing/2015/10/21/chartex" xmlns:cx3="http://schemas.microsoft.com/office/drawing/2016/5/9/chartex" xmlns:cx4="http://schemas.microsoft.com/office/drawing/2016/5/10/chartex" xmlns:cx5="http://schemas.microsoft.com/office/drawing/2016/5/11/chartex" xmlns:cx6="http://schemas.microsoft.com/office/drawing/2016/5/12/chartex" xmlns:cx7="http://schemas.microsoft.com/office/drawing/2016/5/13/chartex" xmlns:cx8="http://schemas.microsoft.com/office/drawing/2016/5/14/chartex" xmlns:mc="http://schemas.openxmlformats.org/markup-compatibility/2006" xmlns:aink="http://schemas.microsoft.com/office/drawing/2016/ink" xmlns:am3d="http://schemas.microsoft.com/office/drawing/2017/model3d" xmlns:o="urn:schemas-microsoft-com:office:office" xmlns:oel="http://schemas.microsoft.com/office/2019/extlst" xmlns:r="http://schemas.openxmlformats.org/officeDocument/2006/relationships" xmlns:m="http://schemas.openxmlformats.org/officeDocument/2006/math" xmlns:v="urn:schemas-microsoft-com:vml" xmlns:wp14="http://schemas.microsoft.com/office/word/2010/wordprocessingDrawing" xmlns:wp="http://schemas.openxmlformats.org/drawingml/2006/wordprocessingDrawing" xmlns:w10="urn:schemas-microsoft-com:office:word" xmlns:w="http://schemas.openxmlformats.org/wordprocessingml/2006/main" xmlns:w14="http://schemas.microsoft.com/office/word/2010/wordml" xmlns:w15="http://schemas.microsoft.com/office/word/2012/wordml" xmlns:w16cex="http://schemas.microsoft.com/office/word/2018/wordml/cex" xmlns:w16cid="http://schemas.microsoft.com/office/word/2016/wordml/cid" xmlns:w16="http://schemas.microsoft.com/office/word/2018/wordml" xmlns:w16du="http://schemas.microsoft.com/office/word/2023/wordml/word16du" xmlns:w16sdtdh="http://schemas.microsoft.com/office/word/2020/wordml/sdtdatahash" xmlns:w16se="http://schemas.microsoft.com/office/word/2015/wordml/symex" xmlns:wpg="http://schemas.microsoft.com/office/word/2010/wordprocessingGroup" xmlns:wpi="http://schemas.microsoft.com/office/word/2010/wordprocessingInk" xmlns:wne="http://schemas.microsoft.com/office/word/2006/wordml" xmlns:wps="http://schemas.microsoft.com/office/word/2010/wordprocessingShape" mc:Ignorable="w14 w15 w16se w16cid w16 w16cex w16sdtdh w16du wp14">
   <w:abstractNum w:abstractNumId="0" w15:restartNumberingAfterBreak="0">
     <w:nsid w:val="10274890"/>
     <w:multiLevelType w:val="hybridMultilevel"/>
@@ -3080,7 +3266,7 @@
 </file>
 
 <file path=word/styles.xml><?xml version="1.0" encoding="utf-8"?>
-<w:styles xmlns:mc="http://schemas.openxmlformats.org/markup-compatibility/2006" xmlns:r="http://schemas.openxmlformats.org/officeDocument/2006/relationships" xmlns:w="http://schemas.openxmlformats.org/wordprocessingml/2006/main" xmlns:w14="http://schemas.microsoft.com/office/word/2010/wordml" xmlns:w15="http://schemas.microsoft.com/office/word/2012/wordml" xmlns:w16cex="http://schemas.microsoft.com/office/word/2018/wordml/cex" xmlns:w16cid="http://schemas.microsoft.com/office/word/2016/wordml/cid" xmlns:w16="http://schemas.microsoft.com/office/word/2018/wordml" xmlns:w16sdtdh="http://schemas.microsoft.com/office/word/2020/wordml/sdtdatahash" xmlns:w16se="http://schemas.microsoft.com/office/word/2015/wordml/symex" mc:Ignorable="w14 w15 w16se w16cid w16 w16cex w16sdtdh">
+<w:styles xmlns:mc="http://schemas.openxmlformats.org/markup-compatibility/2006" xmlns:r="http://schemas.openxmlformats.org/officeDocument/2006/relationships" xmlns:w="http://schemas.openxmlformats.org/wordprocessingml/2006/main" xmlns:w14="http://schemas.microsoft.com/office/word/2010/wordml" xmlns:w15="http://schemas.microsoft.com/office/word/2012/wordml" xmlns:w16cex="http://schemas.microsoft.com/office/word/2018/wordml/cex" xmlns:w16cid="http://schemas.microsoft.com/office/word/2016/wordml/cid" xmlns:w16="http://schemas.microsoft.com/office/word/2018/wordml" xmlns:w16du="http://schemas.microsoft.com/office/word/2023/wordml/word16du" xmlns:w16sdtdh="http://schemas.microsoft.com/office/word/2020/wordml/sdtdatahash" xmlns:w16se="http://schemas.microsoft.com/office/word/2015/wordml/symex" mc:Ignorable="w14 w15 w16se w16cid w16 w16cex w16sdtdh w16du">
   <w:docDefaults>
     <w:rPrDefault>
       <w:rPr>

</xml_diff>